<commit_message>
Adding another photo to week-5 assignment
</commit_message>
<xml_diff>
--- a/week-5/delreal_assignment5.2_projections.docx
+++ b/week-5/delreal_assignment5.2_projections.docx
@@ -183,10 +183,39 @@
           <w:noProof/>
         </w:rPr>
       </w:pPr>
-      <w:r>
-        <w:rPr>
-          <w:noProof/>
-        </w:rPr>
+    </w:p>
+    <w:p>
+      <w:pPr>
+        <w:rPr>
+          <w:noProof/>
+        </w:rPr>
+      </w:pPr>
+    </w:p>
+    <w:p>
+      <w:pPr>
+        <w:rPr>
+          <w:noProof/>
+        </w:rPr>
+      </w:pPr>
+    </w:p>
+    <w:p>
+      <w:pPr>
+        <w:rPr>
+          <w:noProof/>
+        </w:rPr>
+      </w:pPr>
+    </w:p>
+    <w:p>
+      <w:pPr>
+        <w:rPr>
+          <w:noProof/>
+        </w:rPr>
+      </w:pPr>
+      <w:r>
+        <w:rPr>
+          <w:noProof/>
+        </w:rPr>
+        <w:lastRenderedPageBreak/>
         <w:t>Query to verify user email has been updated</w:t>
       </w:r>
     </w:p>
@@ -200,7 +229,6 @@
         <w:rPr>
           <w:noProof/>
         </w:rPr>
-        <w:lastRenderedPageBreak/>
         <w:drawing>
           <wp:inline distT="0" distB="0" distL="0" distR="0" wp14:anchorId="607F8036" wp14:editId="4E4B07B0">
             <wp:extent cx="5943600" cy="1694180"/>
@@ -248,13 +276,7 @@
         <w:rPr>
           <w:noProof/>
         </w:rPr>
-        <w:t>Alternative q</w:t>
-      </w:r>
-      <w:r>
-        <w:rPr>
-          <w:noProof/>
-        </w:rPr>
-        <w:t>uery to verify user email has been updated</w:t>
+        <w:t>Alternative query to verify user email has been updated</w:t>
       </w:r>
     </w:p>
     <w:p>
@@ -342,6 +364,11 @@
       </w:r>
     </w:p>
     <w:p>
+      <w:pPr>
+        <w:rPr>
+          <w:noProof/>
+        </w:rPr>
+      </w:pPr>
       <w:r>
         <w:rPr>
           <w:noProof/>
@@ -382,15 +409,111 @@
           </wp:inline>
         </w:drawing>
       </w:r>
+      <w:r>
+        <w:rPr>
+          <w:noProof/>
+        </w:rPr>
+        <w:t xml:space="preserve"> </w:t>
+      </w:r>
+    </w:p>
+    <w:p>
+      <w:pPr>
+        <w:rPr>
+          <w:noProof/>
+        </w:rPr>
+      </w:pPr>
+    </w:p>
+    <w:p>
+      <w:pPr>
+        <w:rPr>
+          <w:noProof/>
+        </w:rPr>
+      </w:pPr>
+    </w:p>
+    <w:p>
+      <w:pPr>
+        <w:rPr>
+          <w:noProof/>
+        </w:rPr>
+      </w:pPr>
+    </w:p>
+    <w:p>
+      <w:pPr>
+        <w:rPr>
+          <w:noProof/>
+        </w:rPr>
+      </w:pPr>
+    </w:p>
+    <w:p>
+      <w:pPr>
+        <w:rPr>
+          <w:noProof/>
+        </w:rPr>
+      </w:pPr>
+      <w:r>
+        <w:rPr>
+          <w:noProof/>
+        </w:rPr>
+        <w:lastRenderedPageBreak/>
+        <w:t>Alternative q</w:t>
+      </w:r>
+      <w:r>
+        <w:rPr>
+          <w:noProof/>
+        </w:rPr>
+        <w:t>uery to return only firstName, lastName, and email fields of all documents in users collection</w:t>
+      </w:r>
+    </w:p>
+    <w:p>
+      <w:r>
+        <w:rPr>
+          <w:noProof/>
+        </w:rPr>
+        <w:drawing>
+          <wp:inline distT="0" distB="0" distL="0" distR="0" wp14:anchorId="2F6A2F2D" wp14:editId="60A68D91">
+            <wp:extent cx="5943600" cy="2295525"/>
+            <wp:effectExtent l="0" t="0" r="0" b="9525"/>
+            <wp:docPr id="13305366" name="Picture 1" descr="A picture containing text, screenshot, software, multimedia software&#10;&#10;Description automatically generated"/>
+            <wp:cNvGraphicFramePr>
+              <a:graphicFrameLocks xmlns:a="http://schemas.openxmlformats.org/drawingml/2006/main" noChangeAspect="1"/>
+            </wp:cNvGraphicFramePr>
+            <a:graphic xmlns:a="http://schemas.openxmlformats.org/drawingml/2006/main">
+              <a:graphicData uri="http://schemas.openxmlformats.org/drawingml/2006/picture">
+                <pic:pic xmlns:pic="http://schemas.openxmlformats.org/drawingml/2006/picture">
+                  <pic:nvPicPr>
+                    <pic:cNvPr id="13305366" name="Picture 1" descr="A picture containing text, screenshot, software, multimedia software&#10;&#10;Description automatically generated"/>
+                    <pic:cNvPicPr/>
+                  </pic:nvPicPr>
+                  <pic:blipFill>
+                    <a:blip r:embed="rId12"/>
+                    <a:stretch>
+                      <a:fillRect/>
+                    </a:stretch>
+                  </pic:blipFill>
+                  <pic:spPr>
+                    <a:xfrm>
+                      <a:off x="0" y="0"/>
+                      <a:ext cx="5943600" cy="2295525"/>
+                    </a:xfrm>
+                    <a:prstGeom prst="rect">
+                      <a:avLst/>
+                    </a:prstGeom>
+                  </pic:spPr>
+                </pic:pic>
+              </a:graphicData>
+            </a:graphic>
+          </wp:inline>
+        </w:drawing>
+      </w:r>
     </w:p>
     <w:p/>
     <w:sectPr>
-      <w:headerReference w:type="even" r:id="rId12"/>
-      <w:headerReference w:type="default" r:id="rId13"/>
-      <w:footerReference w:type="even" r:id="rId14"/>
-      <w:footerReference w:type="default" r:id="rId15"/>
-      <w:headerReference w:type="first" r:id="rId16"/>
-      <w:footerReference w:type="first" r:id="rId17"/>
+      <w:headerReference w:type="even" r:id="rId13"/>
+      <w:headerReference w:type="default" r:id="rId14"/>
+      <w:footerReference w:type="even" r:id="rId15"/>
+      <w:footerReference w:type="default" r:id="rId16"/>
+      <w:headerReference w:type="first" r:id="rId17"/>
+      <w:footerReference w:type="first" r:id="rId18"/>
       <w:pgSz w:w="12240" w:h="15840"/>
       <w:pgMar w:top="1440" w:right="1440" w:bottom="1440" w:left="1440" w:header="720" w:footer="720" w:gutter="0"/>
       <w:cols w:space="720"/>

</xml_diff>